<commit_message>
Added list of queries & query plans
</commit_message>
<xml_diff>
--- a/query_plans/TPCH_Queries.docx
+++ b/query_plans/TPCH_Queries.docx
@@ -26,7 +26,7 @@
       </w:tblPr>
       <w:tblGrid>
         <w:gridCol w:w="538"/>
-        <w:gridCol w:w="9350"/>
+        <w:gridCol w:w="9918"/>
       </w:tblGrid>
       <w:tr>
         <w:trPr>
@@ -144,11 +144,18 @@
               <w:t>p_name</w:t>
             </w:r>
             <w:proofErr w:type="spellEnd"/>
-            <w:r>
-              <w:rPr>
-                <w:lang w:val="en-GB"/>
-              </w:rPr>
-              <w:t xml:space="preserve"> FROM part, </w:t>
+          </w:p>
+          <w:p>
+            <w:pPr>
+              <w:rPr>
+                <w:lang w:val="en-GB"/>
+              </w:rPr>
+            </w:pPr>
+            <w:r>
+              <w:rPr>
+                <w:lang w:val="en-GB"/>
+              </w:rPr>
+              <w:t xml:space="preserve">FROM part, </w:t>
             </w:r>
             <w:proofErr w:type="spellStart"/>
             <w:r>
@@ -158,11 +165,18 @@
               <w:t>partsupp</w:t>
             </w:r>
             <w:proofErr w:type="spellEnd"/>
-            <w:r>
-              <w:rPr>
-                <w:lang w:val="en-GB"/>
-              </w:rPr>
-              <w:t xml:space="preserve"> where </w:t>
+          </w:p>
+          <w:p>
+            <w:pPr>
+              <w:rPr>
+                <w:lang w:val="en-GB"/>
+              </w:rPr>
+            </w:pPr>
+            <w:r>
+              <w:rPr>
+                <w:lang w:val="en-GB"/>
+              </w:rPr>
+              <w:t xml:space="preserve">where </w:t>
             </w:r>
             <w:proofErr w:type="spellStart"/>
             <w:r>
@@ -240,11 +254,38 @@
                 <w:lang w:val="en-GB"/>
               </w:rPr>
             </w:pPr>
-            <w:r>
-              <w:rPr>
-                <w:lang w:val="en-GB"/>
-              </w:rPr>
-              <w:t xml:space="preserve">UNION ALL (SELECT </w:t>
+          </w:p>
+          <w:p>
+            <w:pPr>
+              <w:rPr>
+                <w:lang w:val="en-GB"/>
+              </w:rPr>
+            </w:pPr>
+            <w:r>
+              <w:rPr>
+                <w:lang w:val="en-GB"/>
+              </w:rPr>
+              <w:t>UNION ALL</w:t>
+            </w:r>
+          </w:p>
+          <w:p>
+            <w:pPr>
+              <w:rPr>
+                <w:lang w:val="en-GB"/>
+              </w:rPr>
+            </w:pPr>
+          </w:p>
+          <w:p>
+            <w:pPr>
+              <w:rPr>
+                <w:lang w:val="en-GB"/>
+              </w:rPr>
+            </w:pPr>
+            <w:r>
+              <w:rPr>
+                <w:lang w:val="en-GB"/>
+              </w:rPr>
+              <w:t xml:space="preserve">(SELECT </w:t>
             </w:r>
             <w:proofErr w:type="spellStart"/>
             <w:r>
@@ -268,11 +309,18 @@
               <w:t>s_name</w:t>
             </w:r>
             <w:proofErr w:type="spellEnd"/>
-            <w:r>
-              <w:rPr>
-                <w:lang w:val="en-GB"/>
-              </w:rPr>
-              <w:t xml:space="preserve"> FROM supplier, </w:t>
+          </w:p>
+          <w:p>
+            <w:pPr>
+              <w:rPr>
+                <w:lang w:val="en-GB"/>
+              </w:rPr>
+            </w:pPr>
+            <w:r>
+              <w:rPr>
+                <w:lang w:val="en-GB"/>
+              </w:rPr>
+              <w:t xml:space="preserve">FROM supplier, </w:t>
             </w:r>
             <w:proofErr w:type="spellStart"/>
             <w:r>
@@ -282,11 +330,18 @@
               <w:t>partsupp</w:t>
             </w:r>
             <w:proofErr w:type="spellEnd"/>
-            <w:r>
-              <w:rPr>
-                <w:lang w:val="en-GB"/>
-              </w:rPr>
-              <w:t xml:space="preserve"> where </w:t>
+          </w:p>
+          <w:p>
+            <w:pPr>
+              <w:rPr>
+                <w:lang w:val="en-GB"/>
+              </w:rPr>
+            </w:pPr>
+            <w:r>
+              <w:rPr>
+                <w:lang w:val="en-GB"/>
+              </w:rPr>
+              <w:t xml:space="preserve">where </w:t>
             </w:r>
             <w:proofErr w:type="spellStart"/>
             <w:r>
@@ -316,13 +371,12 @@
               </w:rPr>
               <w:t xml:space="preserve"> and</w:t>
             </w:r>
-          </w:p>
-          <w:p>
-            <w:pPr>
-              <w:rPr>
-                <w:lang w:val="en-GB"/>
-              </w:rPr>
-            </w:pPr>
+            <w:r>
+              <w:rPr>
+                <w:lang w:val="en-GB"/>
+              </w:rPr>
+              <w:t xml:space="preserve"> </w:t>
+            </w:r>
             <w:proofErr w:type="spellStart"/>
             <w:r>
               <w:rPr>
@@ -335,7 +389,20 @@
               <w:rPr>
                 <w:lang w:val="en-GB"/>
               </w:rPr>
-              <w:t xml:space="preserve"> &gt; 200 Order By </w:t>
+              <w:t xml:space="preserve"> &gt; 200</w:t>
+            </w:r>
+          </w:p>
+          <w:p>
+            <w:pPr>
+              <w:rPr>
+                <w:lang w:val="en-GB"/>
+              </w:rPr>
+            </w:pPr>
+            <w:r>
+              <w:rPr>
+                <w:lang w:val="en-GB"/>
+              </w:rPr>
+              <w:t xml:space="preserve">Order By </w:t>
             </w:r>
             <w:proofErr w:type="spellStart"/>
             <w:r>
@@ -393,7 +460,7 @@
               <w:rPr>
                 <w:lang w:val="en-GB"/>
               </w:rPr>
-              <w:t xml:space="preserve">EXPLAIN (SELECT </w:t>
+              <w:t xml:space="preserve">(SELECT </w:t>
             </w:r>
             <w:proofErr w:type="spellStart"/>
             <w:r>
@@ -462,63 +529,49 @@
               <w:rPr>
                 <w:lang w:val="en-GB"/>
               </w:rPr>
+              <w:t xml:space="preserve"> and  </w:t>
+            </w:r>
+            <w:proofErr w:type="spellStart"/>
+            <w:r>
+              <w:rPr>
+                <w:lang w:val="en-GB"/>
+              </w:rPr>
+              <w:t>n_name</w:t>
+            </w:r>
+            <w:proofErr w:type="spellEnd"/>
+            <w:r>
+              <w:rPr>
+                <w:lang w:val="en-GB"/>
+              </w:rPr>
+              <w:t xml:space="preserve"> = 'GERMANY'</w:t>
+            </w:r>
+          </w:p>
+          <w:p>
+            <w:pPr>
+              <w:rPr>
+                <w:lang w:val="en-GB"/>
+              </w:rPr>
+            </w:pPr>
+            <w:r>
+              <w:rPr>
+                <w:lang w:val="en-GB"/>
+              </w:rPr>
+              <w:t xml:space="preserve">order by </w:t>
+            </w:r>
+            <w:proofErr w:type="spellStart"/>
+            <w:r>
+              <w:rPr>
+                <w:lang w:val="en-GB"/>
+              </w:rPr>
+              <w:t>s_suppkey</w:t>
+            </w:r>
+            <w:proofErr w:type="spellEnd"/>
+            <w:r>
+              <w:rPr>
+                <w:lang w:val="en-GB"/>
+              </w:rPr>
               <w:t xml:space="preserve"> </w:t>
             </w:r>
-            <w:proofErr w:type="gramStart"/>
-            <w:r>
-              <w:rPr>
-                <w:lang w:val="en-GB"/>
-              </w:rPr>
-              <w:t xml:space="preserve">and  </w:t>
-            </w:r>
-            <w:proofErr w:type="spellStart"/>
-            <w:r>
-              <w:rPr>
-                <w:lang w:val="en-GB"/>
-              </w:rPr>
-              <w:t>n</w:t>
-            </w:r>
-            <w:proofErr w:type="gramEnd"/>
-            <w:r>
-              <w:rPr>
-                <w:lang w:val="en-GB"/>
-              </w:rPr>
-              <w:t>_name</w:t>
-            </w:r>
-            <w:proofErr w:type="spellEnd"/>
-            <w:r>
-              <w:rPr>
-                <w:lang w:val="en-GB"/>
-              </w:rPr>
-              <w:t xml:space="preserve"> = 'GERMANY'</w:t>
-            </w:r>
-          </w:p>
-          <w:p>
-            <w:pPr>
-              <w:rPr>
-                <w:lang w:val="en-GB"/>
-              </w:rPr>
-            </w:pPr>
-            <w:r>
-              <w:rPr>
-                <w:lang w:val="en-GB"/>
-              </w:rPr>
-              <w:t xml:space="preserve">order by </w:t>
-            </w:r>
-            <w:proofErr w:type="spellStart"/>
-            <w:r>
-              <w:rPr>
-                <w:lang w:val="en-GB"/>
-              </w:rPr>
-              <w:t>s_suppkey</w:t>
-            </w:r>
-            <w:proofErr w:type="spellEnd"/>
-            <w:r>
-              <w:rPr>
-                <w:lang w:val="en-GB"/>
-              </w:rPr>
-              <w:t xml:space="preserve"> </w:t>
-            </w:r>
             <w:proofErr w:type="spellStart"/>
             <w:r>
               <w:rPr>
@@ -613,16 +666,8 @@
               <w:rPr>
                 <w:lang w:val="en-GB"/>
               </w:rPr>
-              <w:t xml:space="preserve"> FROM </w:t>
-            </w:r>
-            <w:proofErr w:type="gramStart"/>
-            <w:r>
-              <w:rPr>
-                <w:lang w:val="en-GB"/>
-              </w:rPr>
-              <w:t>customer,  orders</w:t>
-            </w:r>
-            <w:proofErr w:type="gramEnd"/>
+              <w:t xml:space="preserve"> FROM customer,  orders</w:t>
+            </w:r>
           </w:p>
           <w:p>
             <w:pPr>
@@ -752,19 +797,191 @@
                 <w:lang w:val="en-GB"/>
               </w:rPr>
             </w:pPr>
-          </w:p>
-        </w:tc>
-        <w:tc>
-          <w:tcPr>
-            <w:tcW w:w="0" w:type="auto"/>
-            <w:vAlign w:val="center"/>
-          </w:tcPr>
-          <w:p>
-            <w:pPr>
-              <w:rPr>
-                <w:lang w:val="en-GB"/>
-              </w:rPr>
-            </w:pPr>
+            <w:r>
+              <w:rPr>
+                <w:lang w:val="en-GB"/>
+              </w:rPr>
+              <w:t>3</w:t>
+            </w:r>
+          </w:p>
+        </w:tc>
+        <w:tc>
+          <w:tcPr>
+            <w:tcW w:w="0" w:type="auto"/>
+            <w:vAlign w:val="center"/>
+          </w:tcPr>
+          <w:p>
+            <w:r>
+              <w:t xml:space="preserve">(SELECT </w:t>
+            </w:r>
+            <w:proofErr w:type="spellStart"/>
+            <w:r>
+              <w:t>c_custkey</w:t>
+            </w:r>
+            <w:proofErr w:type="spellEnd"/>
+            <w:r>
+              <w:t xml:space="preserve"> as key, </w:t>
+            </w:r>
+            <w:proofErr w:type="spellStart"/>
+            <w:r>
+              <w:t>c_name</w:t>
+            </w:r>
+            <w:proofErr w:type="spellEnd"/>
+            <w:r>
+              <w:t xml:space="preserve"> as name</w:t>
+            </w:r>
+          </w:p>
+          <w:p>
+            <w:r>
+              <w:t xml:space="preserve">FROM customer, nation where </w:t>
+            </w:r>
+            <w:proofErr w:type="spellStart"/>
+            <w:r>
+              <w:t>c_nationkey</w:t>
+            </w:r>
+            <w:proofErr w:type="spellEnd"/>
+            <w:r>
+              <w:t xml:space="preserve"> = </w:t>
+            </w:r>
+            <w:proofErr w:type="spellStart"/>
+            <w:r>
+              <w:t>n_nationkey</w:t>
+            </w:r>
+            <w:proofErr w:type="spellEnd"/>
+            <w:r>
+              <w:t xml:space="preserve"> and  </w:t>
+            </w:r>
+            <w:proofErr w:type="spellStart"/>
+            <w:r>
+              <w:t>n_name</w:t>
+            </w:r>
+            <w:proofErr w:type="spellEnd"/>
+            <w:r>
+              <w:t xml:space="preserve"> = 'UNITED STATES' Order by key Limit 10)</w:t>
+            </w:r>
+          </w:p>
+          <w:p/>
+          <w:p>
+            <w:r>
+              <w:t>UNION ALL</w:t>
+            </w:r>
+          </w:p>
+          <w:p/>
+          <w:p>
+            <w:r>
+              <w:t xml:space="preserve">(SELECT </w:t>
+            </w:r>
+            <w:proofErr w:type="spellStart"/>
+            <w:r>
+              <w:t>p_partkey</w:t>
+            </w:r>
+            <w:proofErr w:type="spellEnd"/>
+            <w:r>
+              <w:t xml:space="preserve"> as key, </w:t>
+            </w:r>
+            <w:proofErr w:type="spellStart"/>
+            <w:r>
+              <w:t>p_name</w:t>
+            </w:r>
+            <w:proofErr w:type="spellEnd"/>
+            <w:r>
+              <w:t xml:space="preserve"> as name</w:t>
+            </w:r>
+          </w:p>
+          <w:p>
+            <w:r>
+              <w:t xml:space="preserve">FROM part , </w:t>
+            </w:r>
+            <w:proofErr w:type="spellStart"/>
+            <w:r>
+              <w:t>lineitem</w:t>
+            </w:r>
+            <w:proofErr w:type="spellEnd"/>
+          </w:p>
+          <w:p>
+            <w:r>
+              <w:t xml:space="preserve">where </w:t>
+            </w:r>
+            <w:proofErr w:type="spellStart"/>
+            <w:r>
+              <w:t>p_partkey</w:t>
+            </w:r>
+            <w:proofErr w:type="spellEnd"/>
+            <w:r>
+              <w:t xml:space="preserve"> = </w:t>
+            </w:r>
+            <w:proofErr w:type="spellStart"/>
+            <w:r>
+              <w:t>l_partkey</w:t>
+            </w:r>
+            <w:proofErr w:type="spellEnd"/>
+            <w:r>
+              <w:t xml:space="preserve"> and </w:t>
+            </w:r>
+            <w:proofErr w:type="spellStart"/>
+            <w:r>
+              <w:t>l_quantity</w:t>
+            </w:r>
+            <w:proofErr w:type="spellEnd"/>
+            <w:r>
+              <w:t xml:space="preserve"> &gt; 35</w:t>
+            </w:r>
+          </w:p>
+          <w:p>
+            <w:r>
+              <w:t>Order By key Limit 10)</w:t>
+            </w:r>
+          </w:p>
+          <w:p/>
+          <w:p>
+            <w:r>
+              <w:t>UNION ALL</w:t>
+            </w:r>
+          </w:p>
+          <w:p/>
+          <w:p>
+            <w:r>
+              <w:t xml:space="preserve">(select </w:t>
+            </w:r>
+            <w:proofErr w:type="spellStart"/>
+            <w:r>
+              <w:t>n_nationkey</w:t>
+            </w:r>
+            <w:proofErr w:type="spellEnd"/>
+            <w:r>
+              <w:t xml:space="preserve"> as key, </w:t>
+            </w:r>
+            <w:proofErr w:type="spellStart"/>
+            <w:r>
+              <w:t>r_name</w:t>
+            </w:r>
+            <w:proofErr w:type="spellEnd"/>
+            <w:r>
+              <w:t xml:space="preserve"> as name</w:t>
+            </w:r>
+          </w:p>
+          <w:p>
+            <w:r>
+              <w:t>from nation, region</w:t>
+            </w:r>
+          </w:p>
+          <w:p>
+            <w:r>
+              <w:t xml:space="preserve">where </w:t>
+            </w:r>
+            <w:proofErr w:type="spellStart"/>
+            <w:r>
+              <w:t>n_name</w:t>
+            </w:r>
+            <w:proofErr w:type="spellEnd"/>
+            <w:r>
+              <w:t xml:space="preserve"> LIKE 'B%'</w:t>
+            </w:r>
+          </w:p>
+          <w:p>
+            <w:r>
+              <w:t>Order By key Limit 5)</w:t>
+            </w:r>
           </w:p>
         </w:tc>
       </w:tr>
@@ -784,19 +1001,326 @@
                 <w:lang w:val="en-GB"/>
               </w:rPr>
             </w:pPr>
-          </w:p>
-        </w:tc>
-        <w:tc>
-          <w:tcPr>
-            <w:tcW w:w="0" w:type="auto"/>
-            <w:vAlign w:val="center"/>
-          </w:tcPr>
-          <w:p>
-            <w:pPr>
-              <w:rPr>
-                <w:lang w:val="en-GB"/>
-              </w:rPr>
-            </w:pPr>
+            <w:r>
+              <w:rPr>
+                <w:lang w:val="en-GB"/>
+              </w:rPr>
+              <w:t>4</w:t>
+            </w:r>
+          </w:p>
+        </w:tc>
+        <w:tc>
+          <w:tcPr>
+            <w:tcW w:w="0" w:type="auto"/>
+            <w:vAlign w:val="center"/>
+          </w:tcPr>
+          <w:p>
+            <w:r>
+              <w:t xml:space="preserve">(SELECT </w:t>
+            </w:r>
+            <w:proofErr w:type="spellStart"/>
+            <w:r>
+              <w:t>c_custkey</w:t>
+            </w:r>
+            <w:proofErr w:type="spellEnd"/>
+            <w:r>
+              <w:t xml:space="preserve">, </w:t>
+            </w:r>
+            <w:proofErr w:type="spellStart"/>
+            <w:r>
+              <w:t>c_name</w:t>
+            </w:r>
+            <w:proofErr w:type="spellEnd"/>
+          </w:p>
+          <w:p>
+            <w:r>
+              <w:t>FROM customer,  nation</w:t>
+            </w:r>
+          </w:p>
+          <w:p>
+            <w:r>
+              <w:t xml:space="preserve">where </w:t>
+            </w:r>
+            <w:proofErr w:type="spellStart"/>
+            <w:r>
+              <w:t>c_nationkey</w:t>
+            </w:r>
+            <w:proofErr w:type="spellEnd"/>
+            <w:r>
+              <w:t xml:space="preserve"> = </w:t>
+            </w:r>
+            <w:proofErr w:type="spellStart"/>
+            <w:r>
+              <w:t>n_nationkey</w:t>
+            </w:r>
+            <w:proofErr w:type="spellEnd"/>
+            <w:r>
+              <w:t xml:space="preserve"> and </w:t>
+            </w:r>
+            <w:proofErr w:type="spellStart"/>
+            <w:r>
+              <w:t>n_name</w:t>
+            </w:r>
+            <w:proofErr w:type="spellEnd"/>
+            <w:r>
+              <w:t xml:space="preserve"> = 'UNITED STATES'</w:t>
+            </w:r>
+          </w:p>
+          <w:p>
+            <w:r>
+              <w:t xml:space="preserve">Order By </w:t>
+            </w:r>
+            <w:proofErr w:type="spellStart"/>
+            <w:r>
+              <w:t>c_custkey</w:t>
+            </w:r>
+            <w:proofErr w:type="spellEnd"/>
+            <w:r>
+              <w:t xml:space="preserve"> </w:t>
+            </w:r>
+            <w:proofErr w:type="spellStart"/>
+            <w:r>
+              <w:t>desc</w:t>
+            </w:r>
+            <w:proofErr w:type="spellEnd"/>
+            <w:r>
+              <w:t xml:space="preserve"> Limit 5)</w:t>
+            </w:r>
+          </w:p>
+          <w:p/>
+          <w:p>
+            <w:r>
+              <w:t>UNION ALL</w:t>
+            </w:r>
+          </w:p>
+          <w:p/>
+          <w:p>
+            <w:r>
+              <w:t xml:space="preserve">(SELECT </w:t>
+            </w:r>
+            <w:proofErr w:type="spellStart"/>
+            <w:r>
+              <w:t>s_suppkey</w:t>
+            </w:r>
+            <w:proofErr w:type="spellEnd"/>
+            <w:r>
+              <w:t xml:space="preserve">, </w:t>
+            </w:r>
+            <w:proofErr w:type="spellStart"/>
+            <w:r>
+              <w:t>s_name</w:t>
+            </w:r>
+            <w:proofErr w:type="spellEnd"/>
+          </w:p>
+          <w:p>
+            <w:r>
+              <w:t>FROM supplier ,  nation</w:t>
+            </w:r>
+          </w:p>
+          <w:p>
+            <w:r>
+              <w:t xml:space="preserve">where </w:t>
+            </w:r>
+            <w:proofErr w:type="spellStart"/>
+            <w:r>
+              <w:t>s_nationkey</w:t>
+            </w:r>
+            <w:proofErr w:type="spellEnd"/>
+            <w:r>
+              <w:t xml:space="preserve"> = </w:t>
+            </w:r>
+            <w:proofErr w:type="spellStart"/>
+            <w:r>
+              <w:t>n_nationkey</w:t>
+            </w:r>
+            <w:proofErr w:type="spellEnd"/>
+            <w:r>
+              <w:t xml:space="preserve"> and </w:t>
+            </w:r>
+            <w:proofErr w:type="spellStart"/>
+            <w:r>
+              <w:t>n_name</w:t>
+            </w:r>
+            <w:proofErr w:type="spellEnd"/>
+            <w:r>
+              <w:t xml:space="preserve"> = 'CANADA'</w:t>
+            </w:r>
+          </w:p>
+          <w:p>
+            <w:r>
+              <w:t xml:space="preserve">Order By </w:t>
+            </w:r>
+            <w:proofErr w:type="spellStart"/>
+            <w:r>
+              <w:t>s_suppkey</w:t>
+            </w:r>
+            <w:proofErr w:type="spellEnd"/>
+            <w:r>
+              <w:t xml:space="preserve"> Limit 6) </w:t>
+            </w:r>
+          </w:p>
+          <w:p/>
+          <w:p>
+            <w:r>
+              <w:t>UNION ALL</w:t>
+            </w:r>
+          </w:p>
+          <w:p/>
+          <w:p>
+            <w:r>
+              <w:t xml:space="preserve">(SELECT </w:t>
+            </w:r>
+            <w:proofErr w:type="spellStart"/>
+            <w:r>
+              <w:t>p_partkey</w:t>
+            </w:r>
+            <w:proofErr w:type="spellEnd"/>
+            <w:r>
+              <w:t xml:space="preserve">, </w:t>
+            </w:r>
+            <w:proofErr w:type="spellStart"/>
+            <w:r>
+              <w:t>p_name</w:t>
+            </w:r>
+            <w:proofErr w:type="spellEnd"/>
+          </w:p>
+          <w:p>
+            <w:r>
+              <w:t>FROM part ,  </w:t>
+            </w:r>
+            <w:proofErr w:type="spellStart"/>
+            <w:r>
+              <w:t>lineitem</w:t>
+            </w:r>
+            <w:proofErr w:type="spellEnd"/>
+          </w:p>
+          <w:p>
+            <w:r>
+              <w:lastRenderedPageBreak/>
+              <w:t xml:space="preserve">where </w:t>
+            </w:r>
+            <w:proofErr w:type="spellStart"/>
+            <w:r>
+              <w:t>p_partkey</w:t>
+            </w:r>
+            <w:proofErr w:type="spellEnd"/>
+            <w:r>
+              <w:t xml:space="preserve"> = </w:t>
+            </w:r>
+            <w:proofErr w:type="spellStart"/>
+            <w:r>
+              <w:t>l_partkey</w:t>
+            </w:r>
+            <w:proofErr w:type="spellEnd"/>
+            <w:r>
+              <w:t xml:space="preserve"> and </w:t>
+            </w:r>
+            <w:proofErr w:type="spellStart"/>
+            <w:r>
+              <w:t>l_quantity</w:t>
+            </w:r>
+            <w:proofErr w:type="spellEnd"/>
+            <w:r>
+              <w:t xml:space="preserve"> &gt; 20</w:t>
+            </w:r>
+          </w:p>
+          <w:p>
+            <w:r>
+              <w:t xml:space="preserve">Order By </w:t>
+            </w:r>
+            <w:proofErr w:type="spellStart"/>
+            <w:r>
+              <w:t>p_partkey</w:t>
+            </w:r>
+            <w:proofErr w:type="spellEnd"/>
+            <w:r>
+              <w:t xml:space="preserve"> </w:t>
+            </w:r>
+            <w:proofErr w:type="spellStart"/>
+            <w:r>
+              <w:t>desc</w:t>
+            </w:r>
+            <w:proofErr w:type="spellEnd"/>
+            <w:r>
+              <w:t xml:space="preserve"> Limit 7)</w:t>
+            </w:r>
+          </w:p>
+          <w:p/>
+          <w:p>
+            <w:r>
+              <w:t>UNION ALL</w:t>
+            </w:r>
+          </w:p>
+          <w:p/>
+          <w:p>
+            <w:r>
+              <w:t xml:space="preserve">(SELECT </w:t>
+            </w:r>
+            <w:proofErr w:type="spellStart"/>
+            <w:r>
+              <w:t>ps_partkey</w:t>
+            </w:r>
+            <w:proofErr w:type="spellEnd"/>
+            <w:r>
+              <w:t xml:space="preserve">, </w:t>
+            </w:r>
+            <w:proofErr w:type="spellStart"/>
+            <w:r>
+              <w:t>p_name</w:t>
+            </w:r>
+            <w:proofErr w:type="spellEnd"/>
+          </w:p>
+          <w:p>
+            <w:r>
+              <w:t>FROM part ,  </w:t>
+            </w:r>
+            <w:proofErr w:type="spellStart"/>
+            <w:r>
+              <w:t>partsupp</w:t>
+            </w:r>
+            <w:proofErr w:type="spellEnd"/>
+          </w:p>
+          <w:p>
+            <w:r>
+              <w:t xml:space="preserve">where </w:t>
+            </w:r>
+            <w:proofErr w:type="spellStart"/>
+            <w:r>
+              <w:t>p_partkey</w:t>
+            </w:r>
+            <w:proofErr w:type="spellEnd"/>
+            <w:r>
+              <w:t xml:space="preserve"> = </w:t>
+            </w:r>
+            <w:proofErr w:type="spellStart"/>
+            <w:r>
+              <w:t>ps_partkey</w:t>
+            </w:r>
+            <w:proofErr w:type="spellEnd"/>
+            <w:r>
+              <w:t xml:space="preserve"> and </w:t>
+            </w:r>
+            <w:proofErr w:type="spellStart"/>
+            <w:r>
+              <w:t>ps_supplycost</w:t>
+            </w:r>
+            <w:proofErr w:type="spellEnd"/>
+            <w:r>
+              <w:t xml:space="preserve"> &gt;= 1000</w:t>
+            </w:r>
+          </w:p>
+          <w:p>
+            <w:r>
+              <w:t xml:space="preserve">Order By </w:t>
+            </w:r>
+            <w:proofErr w:type="spellStart"/>
+            <w:r>
+              <w:t>ps_partkey</w:t>
+            </w:r>
+            <w:proofErr w:type="spellEnd"/>
+            <w:r>
+              <w:t xml:space="preserve"> Limit 8)</w:t>
+            </w:r>
           </w:p>
         </w:tc>
       </w:tr>
@@ -816,19 +1340,226 @@
                 <w:lang w:val="en-GB"/>
               </w:rPr>
             </w:pPr>
-          </w:p>
-        </w:tc>
-        <w:tc>
-          <w:tcPr>
-            <w:tcW w:w="0" w:type="auto"/>
-            <w:vAlign w:val="center"/>
-          </w:tcPr>
-          <w:p>
-            <w:pPr>
-              <w:rPr>
-                <w:lang w:val="en-GB"/>
-              </w:rPr>
-            </w:pPr>
+            <w:r>
+              <w:rPr>
+                <w:lang w:val="en-GB"/>
+              </w:rPr>
+              <w:lastRenderedPageBreak/>
+              <w:t>5</w:t>
+            </w:r>
+          </w:p>
+        </w:tc>
+        <w:tc>
+          <w:tcPr>
+            <w:tcW w:w="0" w:type="auto"/>
+            <w:vAlign w:val="center"/>
+          </w:tcPr>
+          <w:p>
+            <w:r>
+              <w:t xml:space="preserve">(SELECT </w:t>
+            </w:r>
+            <w:proofErr w:type="spellStart"/>
+            <w:r>
+              <w:t>o_orderkey</w:t>
+            </w:r>
+            <w:proofErr w:type="spellEnd"/>
+            <w:r>
+              <w:t xml:space="preserve">, </w:t>
+            </w:r>
+            <w:proofErr w:type="spellStart"/>
+            <w:r>
+              <w:t>o_orderdate</w:t>
+            </w:r>
+            <w:proofErr w:type="spellEnd"/>
+            <w:r>
+              <w:t xml:space="preserve">, </w:t>
+            </w:r>
+            <w:proofErr w:type="spellStart"/>
+            <w:r>
+              <w:t>n_name</w:t>
+            </w:r>
+            <w:proofErr w:type="spellEnd"/>
+          </w:p>
+          <w:p>
+            <w:r>
+              <w:t>FROM orders, customer, nation</w:t>
+            </w:r>
+          </w:p>
+          <w:p>
+            <w:r>
+              <w:t xml:space="preserve">where </w:t>
+            </w:r>
+            <w:proofErr w:type="spellStart"/>
+            <w:r>
+              <w:t>o_custkey</w:t>
+            </w:r>
+            <w:proofErr w:type="spellEnd"/>
+            <w:r>
+              <w:t xml:space="preserve"> = </w:t>
+            </w:r>
+            <w:proofErr w:type="spellStart"/>
+            <w:r>
+              <w:t>c_custkey</w:t>
+            </w:r>
+            <w:proofErr w:type="spellEnd"/>
+            <w:r>
+              <w:t xml:space="preserve"> and </w:t>
+            </w:r>
+            <w:proofErr w:type="spellStart"/>
+            <w:r>
+              <w:t>c_nationkey</w:t>
+            </w:r>
+            <w:proofErr w:type="spellEnd"/>
+            <w:r>
+              <w:t xml:space="preserve"> = </w:t>
+            </w:r>
+            <w:proofErr w:type="spellStart"/>
+            <w:r>
+              <w:t>n_nationkey</w:t>
+            </w:r>
+            <w:proofErr w:type="spellEnd"/>
+            <w:r>
+              <w:t xml:space="preserve"> and </w:t>
+            </w:r>
+            <w:proofErr w:type="spellStart"/>
+            <w:r>
+              <w:t>c_name</w:t>
+            </w:r>
+            <w:proofErr w:type="spellEnd"/>
+            <w:r>
+              <w:t xml:space="preserve"> like '%0001248%'  AND </w:t>
+            </w:r>
+            <w:proofErr w:type="spellStart"/>
+            <w:r>
+              <w:t>o_orderdate</w:t>
+            </w:r>
+            <w:proofErr w:type="spellEnd"/>
+            <w:r>
+              <w:t xml:space="preserve"> &gt;= '1997-01-01'</w:t>
+            </w:r>
+          </w:p>
+          <w:p>
+            <w:r>
+              <w:t xml:space="preserve">order by </w:t>
+            </w:r>
+            <w:proofErr w:type="spellStart"/>
+            <w:r>
+              <w:t>o_orderkey</w:t>
+            </w:r>
+            <w:proofErr w:type="spellEnd"/>
+            <w:r>
+              <w:t xml:space="preserve"> Limit 20) </w:t>
+            </w:r>
+          </w:p>
+          <w:p/>
+          <w:p>
+            <w:r>
+              <w:t>UNION ALL</w:t>
+            </w:r>
+          </w:p>
+          <w:p/>
+          <w:p>
+            <w:r>
+              <w:t xml:space="preserve">(SELECT </w:t>
+            </w:r>
+            <w:proofErr w:type="spellStart"/>
+            <w:r>
+              <w:t>l_orderkey</w:t>
+            </w:r>
+            <w:proofErr w:type="spellEnd"/>
+            <w:r>
+              <w:t xml:space="preserve">, </w:t>
+            </w:r>
+            <w:proofErr w:type="spellStart"/>
+            <w:r>
+              <w:t>l_shipdate</w:t>
+            </w:r>
+            <w:proofErr w:type="spellEnd"/>
+            <w:r>
+              <w:t xml:space="preserve">, </w:t>
+            </w:r>
+            <w:proofErr w:type="spellStart"/>
+            <w:r>
+              <w:t>o_orderstatus</w:t>
+            </w:r>
+            <w:proofErr w:type="spellEnd"/>
+          </w:p>
+          <w:p>
+            <w:r>
+              <w:t xml:space="preserve">FROM </w:t>
+            </w:r>
+            <w:proofErr w:type="spellStart"/>
+            <w:r>
+              <w:t>lineitem</w:t>
+            </w:r>
+            <w:proofErr w:type="spellEnd"/>
+            <w:r>
+              <w:t>, orders</w:t>
+            </w:r>
+          </w:p>
+          <w:p>
+            <w:r>
+              <w:t xml:space="preserve">where </w:t>
+            </w:r>
+            <w:proofErr w:type="spellStart"/>
+            <w:r>
+              <w:t>l_orderkey</w:t>
+            </w:r>
+            <w:proofErr w:type="spellEnd"/>
+            <w:r>
+              <w:t xml:space="preserve"> = </w:t>
+            </w:r>
+            <w:proofErr w:type="spellStart"/>
+            <w:r>
+              <w:t>o_orderkey</w:t>
+            </w:r>
+            <w:proofErr w:type="spellEnd"/>
+            <w:r>
+              <w:t xml:space="preserve"> and </w:t>
+            </w:r>
+            <w:proofErr w:type="spellStart"/>
+            <w:r>
+              <w:t>o_orderdate</w:t>
+            </w:r>
+            <w:proofErr w:type="spellEnd"/>
+            <w:r>
+              <w:t xml:space="preserve"> &lt; '1994-01-01'</w:t>
+            </w:r>
+            <w:r>
+              <w:t xml:space="preserve"> </w:t>
+            </w:r>
+            <w:r>
+              <w:t>AND l_</w:t>
+            </w:r>
+            <w:proofErr w:type="spellStart"/>
+            <w:r>
+              <w:t>quantity</w:t>
+            </w:r>
+            <w:proofErr w:type="spellEnd"/>
+            <w:r>
+              <w:t xml:space="preserve"> &gt; 20 AND </w:t>
+            </w:r>
+            <w:proofErr w:type="spellStart"/>
+            <w:r>
+              <w:t>l_extendedprice</w:t>
+            </w:r>
+            <w:proofErr w:type="spellEnd"/>
+            <w:r>
+              <w:t xml:space="preserve"> &gt; 1000</w:t>
+            </w:r>
+          </w:p>
+          <w:p>
+            <w:r>
+              <w:t xml:space="preserve">order by </w:t>
+            </w:r>
+            <w:proofErr w:type="spellStart"/>
+            <w:r>
+              <w:t>l_orderkey</w:t>
+            </w:r>
+            <w:proofErr w:type="spellEnd"/>
+            <w:r>
+              <w:t xml:space="preserve"> Limit 5);</w:t>
+            </w:r>
           </w:p>
         </w:tc>
       </w:tr>
@@ -848,19 +1579,195 @@
                 <w:lang w:val="en-GB"/>
               </w:rPr>
             </w:pPr>
-          </w:p>
-        </w:tc>
-        <w:tc>
-          <w:tcPr>
-            <w:tcW w:w="0" w:type="auto"/>
-            <w:vAlign w:val="center"/>
-          </w:tcPr>
-          <w:p>
-            <w:pPr>
-              <w:rPr>
-                <w:lang w:val="en-GB"/>
-              </w:rPr>
-            </w:pPr>
+            <w:r>
+              <w:rPr>
+                <w:lang w:val="en-GB"/>
+              </w:rPr>
+              <w:t>6</w:t>
+            </w:r>
+          </w:p>
+        </w:tc>
+        <w:tc>
+          <w:tcPr>
+            <w:tcW w:w="0" w:type="auto"/>
+            <w:vAlign w:val="center"/>
+          </w:tcPr>
+          <w:p>
+            <w:r>
+              <w:t xml:space="preserve">(SELECT </w:t>
+            </w:r>
+            <w:proofErr w:type="spellStart"/>
+            <w:r>
+              <w:t>o_clerk</w:t>
+            </w:r>
+            <w:proofErr w:type="spellEnd"/>
+            <w:r>
+              <w:t xml:space="preserve"> as name, SUM(</w:t>
+            </w:r>
+            <w:proofErr w:type="spellStart"/>
+            <w:r>
+              <w:t>l_extendedprice</w:t>
+            </w:r>
+            <w:proofErr w:type="spellEnd"/>
+            <w:r>
+              <w:t xml:space="preserve">) AS </w:t>
+            </w:r>
+            <w:proofErr w:type="spellStart"/>
+            <w:r>
+              <w:t>total_price</w:t>
+            </w:r>
+            <w:proofErr w:type="spellEnd"/>
+            <w:r>
+              <w:br/>
+            </w:r>
+            <w:r>
+              <w:t xml:space="preserve">FROM orders, </w:t>
+            </w:r>
+            <w:proofErr w:type="spellStart"/>
+            <w:r>
+              <w:t>lineitem</w:t>
+            </w:r>
+            <w:proofErr w:type="spellEnd"/>
+            <w:r>
+              <w:t xml:space="preserve"> where </w:t>
+            </w:r>
+            <w:proofErr w:type="spellStart"/>
+            <w:r>
+              <w:t>o_orderkey</w:t>
+            </w:r>
+            <w:proofErr w:type="spellEnd"/>
+            <w:r>
+              <w:t xml:space="preserve"> = </w:t>
+            </w:r>
+            <w:proofErr w:type="spellStart"/>
+            <w:r>
+              <w:t>l_orderkey</w:t>
+            </w:r>
+            <w:proofErr w:type="spellEnd"/>
+            <w:r>
+              <w:t xml:space="preserve"> and </w:t>
+            </w:r>
+            <w:proofErr w:type="spellStart"/>
+            <w:r>
+              <w:t>o_orderdate</w:t>
+            </w:r>
+            <w:proofErr w:type="spellEnd"/>
+            <w:r>
+              <w:t xml:space="preserve"> &lt;= '1995-01-01'</w:t>
+            </w:r>
+          </w:p>
+          <w:p>
+            <w:r>
+              <w:t xml:space="preserve">GROUP BY </w:t>
+            </w:r>
+            <w:proofErr w:type="spellStart"/>
+            <w:r>
+              <w:t>o_clerk</w:t>
+            </w:r>
+            <w:proofErr w:type="spellEnd"/>
+          </w:p>
+          <w:p>
+            <w:r>
+              <w:t xml:space="preserve">ORDER BY </w:t>
+            </w:r>
+            <w:proofErr w:type="spellStart"/>
+            <w:r>
+              <w:t>total_price</w:t>
+            </w:r>
+            <w:proofErr w:type="spellEnd"/>
+            <w:r>
+              <w:t xml:space="preserve"> DESC LIMIT 10)</w:t>
+            </w:r>
+          </w:p>
+          <w:p/>
+          <w:p>
+            <w:r>
+              <w:t>UNION ALL</w:t>
+            </w:r>
+          </w:p>
+          <w:p/>
+          <w:p>
+            <w:r>
+              <w:t xml:space="preserve">(SELECT </w:t>
+            </w:r>
+            <w:proofErr w:type="spellStart"/>
+            <w:r>
+              <w:t>n_name</w:t>
+            </w:r>
+            <w:proofErr w:type="spellEnd"/>
+            <w:r>
+              <w:t xml:space="preserve"> as name, SUM(</w:t>
+            </w:r>
+            <w:proofErr w:type="spellStart"/>
+            <w:r>
+              <w:t>s_acctbal</w:t>
+            </w:r>
+            <w:proofErr w:type="spellEnd"/>
+            <w:r>
+              <w:t xml:space="preserve">) AS </w:t>
+            </w:r>
+            <w:proofErr w:type="spellStart"/>
+            <w:r>
+              <w:t>total_price</w:t>
+            </w:r>
+            <w:proofErr w:type="spellEnd"/>
+          </w:p>
+          <w:p>
+            <w:r>
+              <w:t>FROM nation ,supplier</w:t>
+            </w:r>
+          </w:p>
+          <w:p>
+            <w:r>
+              <w:t xml:space="preserve">where </w:t>
+            </w:r>
+            <w:proofErr w:type="spellStart"/>
+            <w:r>
+              <w:t>n_nationkey</w:t>
+            </w:r>
+            <w:proofErr w:type="spellEnd"/>
+            <w:r>
+              <w:t xml:space="preserve"> = </w:t>
+            </w:r>
+            <w:proofErr w:type="spellStart"/>
+            <w:r>
+              <w:t>s_nationkey</w:t>
+            </w:r>
+            <w:proofErr w:type="spellEnd"/>
+            <w:r>
+              <w:t xml:space="preserve"> and </w:t>
+            </w:r>
+            <w:proofErr w:type="spellStart"/>
+            <w:r>
+              <w:t>n_name</w:t>
+            </w:r>
+            <w:proofErr w:type="spellEnd"/>
+            <w:r>
+              <w:t xml:space="preserve"> like '%UNITED%'</w:t>
+            </w:r>
+          </w:p>
+          <w:p>
+            <w:r>
+              <w:t xml:space="preserve">GROUP BY </w:t>
+            </w:r>
+            <w:proofErr w:type="spellStart"/>
+            <w:r>
+              <w:t>n_name</w:t>
+            </w:r>
+            <w:proofErr w:type="spellEnd"/>
+          </w:p>
+          <w:p>
+            <w:r>
+              <w:t xml:space="preserve">ORDER BY </w:t>
+            </w:r>
+            <w:proofErr w:type="spellStart"/>
+            <w:r>
+              <w:t>n_name</w:t>
+            </w:r>
+            <w:proofErr w:type="spellEnd"/>
+            <w:r>
+              <w:t xml:space="preserve"> DESC Limit 10);</w:t>
+            </w:r>
           </w:p>
         </w:tc>
       </w:tr>
@@ -880,19 +1787,219 @@
                 <w:lang w:val="en-GB"/>
               </w:rPr>
             </w:pPr>
-          </w:p>
-        </w:tc>
-        <w:tc>
-          <w:tcPr>
-            <w:tcW w:w="0" w:type="auto"/>
-            <w:vAlign w:val="center"/>
-          </w:tcPr>
-          <w:p>
-            <w:pPr>
-              <w:rPr>
-                <w:lang w:val="en-GB"/>
-              </w:rPr>
-            </w:pPr>
+            <w:r>
+              <w:rPr>
+                <w:lang w:val="en-GB"/>
+              </w:rPr>
+              <w:t>7</w:t>
+            </w:r>
+          </w:p>
+        </w:tc>
+        <w:tc>
+          <w:tcPr>
+            <w:tcW w:w="0" w:type="auto"/>
+            <w:vAlign w:val="center"/>
+          </w:tcPr>
+          <w:p>
+            <w:r>
+              <w:t xml:space="preserve">(SELECT </w:t>
+            </w:r>
+            <w:proofErr w:type="spellStart"/>
+            <w:r>
+              <w:t>l_orderkey</w:t>
+            </w:r>
+            <w:proofErr w:type="spellEnd"/>
+            <w:r>
+              <w:t xml:space="preserve"> as key</w:t>
+            </w:r>
+            <w:r>
+              <w:t>,</w:t>
+            </w:r>
+            <w:r>
+              <w:t xml:space="preserve"> </w:t>
+            </w:r>
+            <w:proofErr w:type="spellStart"/>
+            <w:r>
+              <w:t>l_extendedprice</w:t>
+            </w:r>
+            <w:proofErr w:type="spellEnd"/>
+            <w:r>
+              <w:t xml:space="preserve"> as price, </w:t>
+            </w:r>
+            <w:proofErr w:type="spellStart"/>
+            <w:r>
+              <w:t>l_partkey</w:t>
+            </w:r>
+            <w:proofErr w:type="spellEnd"/>
+            <w:r>
+              <w:t xml:space="preserve"> as </w:t>
+            </w:r>
+            <w:proofErr w:type="spellStart"/>
+            <w:r>
+              <w:t>s_key</w:t>
+            </w:r>
+            <w:proofErr w:type="spellEnd"/>
+            <w:r>
+              <w:t xml:space="preserve"> FROM </w:t>
+            </w:r>
+            <w:proofErr w:type="spellStart"/>
+            <w:r>
+              <w:t>lineitem</w:t>
+            </w:r>
+            <w:proofErr w:type="spellEnd"/>
+          </w:p>
+          <w:p>
+            <w:r>
+              <w:t xml:space="preserve">WHERE </w:t>
+            </w:r>
+            <w:proofErr w:type="spellStart"/>
+            <w:r>
+              <w:t>l_shipdate</w:t>
+            </w:r>
+            <w:proofErr w:type="spellEnd"/>
+            <w:r>
+              <w:t xml:space="preserve"> &gt;= DATE '1994-01-01'</w:t>
+            </w:r>
+            <w:r>
+              <w:t xml:space="preserve"> </w:t>
+            </w:r>
+            <w:r>
+              <w:t xml:space="preserve">AND </w:t>
+            </w:r>
+            <w:proofErr w:type="spellStart"/>
+            <w:r>
+              <w:t>l_shipdate</w:t>
+            </w:r>
+            <w:proofErr w:type="spellEnd"/>
+            <w:r>
+              <w:t xml:space="preserve"> &lt; DATE '1995-01-01' AND </w:t>
+            </w:r>
+            <w:proofErr w:type="spellStart"/>
+            <w:r>
+              <w:t>l_quantity</w:t>
+            </w:r>
+            <w:proofErr w:type="spellEnd"/>
+            <w:r>
+              <w:t xml:space="preserve"> &gt; 30 </w:t>
+            </w:r>
+          </w:p>
+          <w:p>
+            <w:r>
+              <w:t>Order By key Limit 20)</w:t>
+            </w:r>
+          </w:p>
+          <w:p/>
+          <w:p>
+            <w:r>
+              <w:t>UNION ALL</w:t>
+            </w:r>
+          </w:p>
+          <w:p/>
+          <w:p>
+            <w:r>
+              <w:t>(SELECT</w:t>
+            </w:r>
+            <w:r>
+              <w:t xml:space="preserve"> </w:t>
+            </w:r>
+            <w:proofErr w:type="spellStart"/>
+            <w:r>
+              <w:t>ps_partkey</w:t>
+            </w:r>
+            <w:proofErr w:type="spellEnd"/>
+            <w:r>
+              <w:t xml:space="preserve"> as key,</w:t>
+            </w:r>
+            <w:r>
+              <w:t xml:space="preserve"> </w:t>
+            </w:r>
+            <w:proofErr w:type="spellStart"/>
+            <w:r>
+              <w:t>p_retailprice</w:t>
+            </w:r>
+            <w:proofErr w:type="spellEnd"/>
+            <w:r>
+              <w:t xml:space="preserve"> as price,</w:t>
+            </w:r>
+            <w:r>
+              <w:t xml:space="preserve"> </w:t>
+            </w:r>
+            <w:proofErr w:type="spellStart"/>
+            <w:r>
+              <w:t>ps_suppkey</w:t>
+            </w:r>
+            <w:proofErr w:type="spellEnd"/>
+            <w:r>
+              <w:t xml:space="preserve"> as </w:t>
+            </w:r>
+            <w:proofErr w:type="spellStart"/>
+            <w:r>
+              <w:t>s_key</w:t>
+            </w:r>
+            <w:proofErr w:type="spellEnd"/>
+          </w:p>
+          <w:p>
+            <w:r>
+              <w:t>FROM</w:t>
+            </w:r>
+            <w:r>
+              <w:t xml:space="preserve"> </w:t>
+            </w:r>
+            <w:proofErr w:type="spellStart"/>
+            <w:r>
+              <w:t>partsupp,supplier,part</w:t>
+            </w:r>
+            <w:proofErr w:type="spellEnd"/>
+          </w:p>
+          <w:p>
+            <w:r>
+              <w:t xml:space="preserve">where </w:t>
+            </w:r>
+            <w:proofErr w:type="spellStart"/>
+            <w:r>
+              <w:t>ps_suppkey</w:t>
+            </w:r>
+            <w:proofErr w:type="spellEnd"/>
+            <w:r>
+              <w:t xml:space="preserve"> = </w:t>
+            </w:r>
+            <w:proofErr w:type="spellStart"/>
+            <w:r>
+              <w:t>s_suppkey</w:t>
+            </w:r>
+            <w:proofErr w:type="spellEnd"/>
+            <w:r>
+              <w:t xml:space="preserve"> and </w:t>
+            </w:r>
+            <w:proofErr w:type="spellStart"/>
+            <w:r>
+              <w:t>ps_partkey</w:t>
+            </w:r>
+            <w:proofErr w:type="spellEnd"/>
+            <w:r>
+              <w:t xml:space="preserve"> = </w:t>
+            </w:r>
+            <w:proofErr w:type="spellStart"/>
+            <w:r>
+              <w:t>p_partkey</w:t>
+            </w:r>
+            <w:proofErr w:type="spellEnd"/>
+            <w:r>
+              <w:t xml:space="preserve"> AND </w:t>
+            </w:r>
+            <w:proofErr w:type="spellStart"/>
+            <w:r>
+              <w:t>ps_supplycost</w:t>
+            </w:r>
+            <w:proofErr w:type="spellEnd"/>
+            <w:r>
+              <w:t xml:space="preserve"> &lt; 100</w:t>
+            </w:r>
+          </w:p>
+          <w:p>
+            <w:r>
+              <w:t>Order By price Limit 20);</w:t>
+            </w:r>
           </w:p>
         </w:tc>
       </w:tr>
@@ -912,6 +2019,12 @@
                 <w:lang w:val="en-GB"/>
               </w:rPr>
             </w:pPr>
+            <w:r>
+              <w:rPr>
+                <w:lang w:val="en-GB"/>
+              </w:rPr>
+              <w:t>8</w:t>
+            </w:r>
           </w:p>
         </w:tc>
         <w:tc>
@@ -944,6 +2057,12 @@
                 <w:lang w:val="en-GB"/>
               </w:rPr>
             </w:pPr>
+            <w:r>
+              <w:rPr>
+                <w:lang w:val="en-GB"/>
+              </w:rPr>
+              <w:t>9</w:t>
+            </w:r>
           </w:p>
         </w:tc>
         <w:tc>
@@ -976,6 +2095,12 @@
                 <w:lang w:val="en-GB"/>
               </w:rPr>
             </w:pPr>
+            <w:r>
+              <w:rPr>
+                <w:lang w:val="en-GB"/>
+              </w:rPr>
+              <w:t>10</w:t>
+            </w:r>
           </w:p>
         </w:tc>
         <w:tc>
@@ -1997,7 +3122,6 @@
   <w:style w:type="character" w:default="1" w:styleId="DefaultParagraphFont">
     <w:name w:val="Default Paragraph Font"/>
     <w:uiPriority w:val="1"/>
-    <w:semiHidden/>
     <w:unhideWhenUsed/>
   </w:style>
   <w:style w:type="table" w:default="1" w:styleId="TableNormal">

</xml_diff>